<commit_message>
test(docx): Add coverage for enumerated lists after headings
Improves test coverage for the list-after-heading fix by adding a test
case for enumerated (numbered) lists following headings.

Changes:
* Extended list_after_num_headers.docx with numbered list test case
  - Added "Title 2" section with "Sub Title 1" heading
  - Added enumerated list items (1-3) directly after heading
* Updated test_list_items_after_numbered_heading to verify both:
  - Bullet lists after headings (existing test)
  - Enumerated lists after headings (new test)
* Updated groundtruth files (.md, .itxt, .json) to reflect new content

Signed-off-by: Emre Çalışır <emrecalisir95@gmail.com>
</commit_message>
<xml_diff>
--- a/tests/data/docx/list_after_num_headers.docx
+++ b/tests/data/docx/list_after_num_headers.docx
@@ -1,31 +1,23 @@
 
 <file path=word/document.xml><?xml version="1.0" encoding="utf-8"?>
-<w:document xmlns:o="urn:schemas-microsoft-com:office:office" xmlns:r="http://schemas.openxmlformats.org/officeDocument/2006/relationships" xmlns:v="urn:schemas-microsoft-com:vml" xmlns:w="http://schemas.openxmlformats.org/wordprocessingml/2006/main" xmlns:w10="urn:schemas-microsoft-com:office:word" xmlns:wp="http://schemas.openxmlformats.org/drawingml/2006/wordprocessingDrawing" xmlns:pic="http://schemas.openxmlformats.org/drawingml/2006/picture" xmlns:wps="http://schemas.microsoft.com/office/word/2010/wordprocessingShape" xmlns:wpg="http://schemas.microsoft.com/office/word/2010/wordprocessingGroup" xmlns:mc="http://schemas.openxmlformats.org/markup-compatibility/2006" xmlns:wp14="http://schemas.microsoft.com/office/word/2010/wordprocessingDrawing" xmlns:w14="http://schemas.microsoft.com/office/word/2010/wordml" xmlns:w15="http://schemas.microsoft.com/office/word/2012/wordml" mc:Ignorable="w14 wp14 w15">
+<w:document xmlns:wpc="http://schemas.microsoft.com/office/word/2010/wordprocessingCanvas" xmlns:cx="http://schemas.microsoft.com/office/drawing/2014/chartex" xmlns:cx1="http://schemas.microsoft.com/office/drawing/2015/9/8/chartex" xmlns:cx2="http://schemas.microsoft.com/office/drawing/2015/10/21/chartex" xmlns:cx3="http://schemas.microsoft.com/office/drawing/2016/5/9/chartex" xmlns:cx4="http://schemas.microsoft.com/office/drawing/2016/5/10/chartex" xmlns:cx5="http://schemas.microsoft.com/office/drawing/2016/5/11/chartex" xmlns:cx6="http://schemas.microsoft.com/office/drawing/2016/5/12/chartex" xmlns:cx7="http://schemas.microsoft.com/office/drawing/2016/5/13/chartex" xmlns:cx8="http://schemas.microsoft.com/office/drawing/2016/5/14/chartex" xmlns:mc="http://schemas.openxmlformats.org/markup-compatibility/2006" xmlns:aink="http://schemas.microsoft.com/office/drawing/2016/ink" xmlns:am3d="http://schemas.microsoft.com/office/drawing/2017/model3d" xmlns:o="urn:schemas-microsoft-com:office:office" xmlns:oel="http://schemas.microsoft.com/office/2019/extlst" xmlns:r="http://schemas.openxmlformats.org/officeDocument/2006/relationships" xmlns:m="http://schemas.openxmlformats.org/officeDocument/2006/math" xmlns:v="urn:schemas-microsoft-com:vml" xmlns:wp14="http://schemas.microsoft.com/office/word/2010/wordprocessingDrawing" xmlns:wp="http://schemas.openxmlformats.org/drawingml/2006/wordprocessingDrawing" xmlns:w10="urn:schemas-microsoft-com:office:word" xmlns:w="http://schemas.openxmlformats.org/wordprocessingml/2006/main" xmlns:w14="http://schemas.microsoft.com/office/word/2010/wordml" xmlns:w15="http://schemas.microsoft.com/office/word/2012/wordml" xmlns:w16cex="http://schemas.microsoft.com/office/word/2018/wordml/cex" xmlns:w16cid="http://schemas.microsoft.com/office/word/2016/wordml/cid" xmlns:w16="http://schemas.microsoft.com/office/word/2018/wordml" xmlns:w16sdtdh="http://schemas.microsoft.com/office/word/2020/wordml/sdtdatahash" xmlns:w16se="http://schemas.microsoft.com/office/word/2015/wordml/symex" xmlns:wpg="http://schemas.microsoft.com/office/word/2010/wordprocessingGroup" xmlns:wpi="http://schemas.microsoft.com/office/word/2010/wordprocessingInk" xmlns:wne="http://schemas.microsoft.com/office/word/2006/wordml" xmlns:wps="http://schemas.microsoft.com/office/word/2010/wordprocessingShape" mc:Ignorable="w14 w15 w16se w16cid w16 w16cex w16sdtdh wp14">
   <w:body>
     <w:p>
       <w:pPr>
         <w:pStyle w:val="BodyText"/>
-        <w:spacing w:before="4" w:after="0"/>
+        <w:spacing w:before="4"/>
         <w:rPr>
           <w:rFonts w:ascii="Times New Roman" w:hAnsi="Times New Roman"/>
           <w:sz w:val="17"/>
         </w:rPr>
       </w:pPr>
-      <w:r>
-        <w:rPr>
-          <w:rFonts w:ascii="Times New Roman" w:hAnsi="Times New Roman"/>
-          <w:sz w:val="17"/>
-        </w:rPr>
-      </w:r>
     </w:p>
     <w:p>
       <w:pPr>
         <w:pStyle w:val="Heading2"/>
-        <w:ind w:hanging="0" w:left="0"/>
-        <w:rPr/>
-      </w:pPr>
-      <w:r>
-        <w:rPr/>
+        <w:ind w:left="0" w:firstLine="0"/>
+      </w:pPr>
+      <w:r>
         <w:t>Chính</w:t>
       </w:r>
       <w:r>
@@ -35,7 +27,6 @@
         <w:t xml:space="preserve"> </w:t>
       </w:r>
       <w:r>
-        <w:rPr/>
         <w:t>sách</w:t>
       </w:r>
       <w:r>
@@ -45,7 +36,6 @@
         <w:t xml:space="preserve"> </w:t>
       </w:r>
       <w:r>
-        <w:rPr/>
         <w:t>bảo</w:t>
       </w:r>
       <w:r>
@@ -55,7 +45,6 @@
         <w:t xml:space="preserve"> </w:t>
       </w:r>
       <w:r>
-        <w:rPr/>
         <w:t>hành</w:t>
       </w:r>
     </w:p>
@@ -67,12 +56,10 @@
           <w:numId w:val="1"/>
         </w:numPr>
         <w:tabs>
-          <w:tab w:val="clear" w:pos="720"/>
-          <w:tab w:val="left" w:pos="331" w:leader="none"/>
-        </w:tabs>
-        <w:spacing w:before="155" w:after="0"/>
-        <w:ind w:hanging="274" w:left="331"/>
-        <w:rPr/>
+          <w:tab w:val="left" w:pos="331"/>
+        </w:tabs>
+        <w:spacing w:before="155"/>
+        <w:ind w:hanging="274"/>
       </w:pPr>
       <w:r>
         <w:rPr>
@@ -129,12 +116,10 @@
           <w:numId w:val="1"/>
         </w:numPr>
         <w:tabs>
-          <w:tab w:val="clear" w:pos="720"/>
-          <w:tab w:val="left" w:pos="338" w:leader="none"/>
-          <w:tab w:val="left" w:pos="340" w:leader="none"/>
-        </w:tabs>
-        <w:spacing w:lineRule="auto" w:line="223" w:before="37" w:after="0"/>
-        <w:ind w:hanging="171" w:left="340" w:right="55"/>
+          <w:tab w:val="left" w:pos="338"/>
+          <w:tab w:val="left" w:pos="340"/>
+        </w:tabs>
+        <w:spacing w:before="37" w:line="223" w:lineRule="auto"/>
         <w:rPr>
           <w:sz w:val="16"/>
         </w:rPr>
@@ -275,12 +260,11 @@
           <w:numId w:val="1"/>
         </w:numPr>
         <w:tabs>
-          <w:tab w:val="clear" w:pos="720"/>
-          <w:tab w:val="left" w:pos="338" w:leader="none"/>
-          <w:tab w:val="left" w:pos="340" w:leader="none"/>
-        </w:tabs>
-        <w:spacing w:lineRule="auto" w:line="223" w:before="84" w:after="0"/>
-        <w:ind w:hanging="171" w:left="340" w:right="54"/>
+          <w:tab w:val="left" w:pos="338"/>
+          <w:tab w:val="left" w:pos="340"/>
+        </w:tabs>
+        <w:spacing w:before="84" w:line="223" w:lineRule="auto"/>
+        <w:ind w:right="54"/>
         <w:rPr>
           <w:sz w:val="16"/>
         </w:rPr>
@@ -445,24 +429,336 @@
           <w:sz w:val="16"/>
         </w:rPr>
         <w:t>“</w:t>
+      </w:r>
+    </w:p>
+    <w:p>
+      <w:pPr>
+        <w:tabs>
+          <w:tab w:val="left" w:pos="338"/>
+          <w:tab w:val="left" w:pos="340"/>
+        </w:tabs>
+        <w:spacing w:before="84" w:line="223" w:lineRule="auto"/>
+        <w:ind w:right="54"/>
+        <w:rPr>
+          <w:sz w:val="16"/>
+          <w:lang w:val="tr-TR"/>
+        </w:rPr>
+      </w:pPr>
+    </w:p>
+    <w:p>
+      <w:pPr>
+        <w:tabs>
+          <w:tab w:val="left" w:pos="338"/>
+          <w:tab w:val="left" w:pos="340"/>
+        </w:tabs>
+        <w:spacing w:before="84" w:line="223" w:lineRule="auto"/>
+        <w:ind w:right="54"/>
+        <w:rPr>
+          <w:sz w:val="16"/>
+          <w:lang w:val="tr-TR"/>
+        </w:rPr>
+      </w:pPr>
+    </w:p>
+    <w:p>
+      <w:pPr>
+        <w:tabs>
+          <w:tab w:val="left" w:pos="338"/>
+          <w:tab w:val="left" w:pos="340"/>
+        </w:tabs>
+        <w:spacing w:before="84" w:line="223" w:lineRule="auto"/>
+        <w:ind w:right="54"/>
+        <w:rPr>
+          <w:sz w:val="16"/>
+          <w:lang w:val="tr-TR"/>
+        </w:rPr>
+      </w:pPr>
+    </w:p>
+    <w:p>
+      <w:pPr>
+        <w:pStyle w:val="Heading2"/>
+        <w:ind w:left="0" w:firstLine="0"/>
+        <w:rPr>
+          <w:lang w:val="tr-TR"/>
+        </w:rPr>
+      </w:pPr>
+      <w:proofErr w:type="spellStart"/>
+      <w:r>
+        <w:rPr>
+          <w:lang w:val="tr-TR"/>
+        </w:rPr>
+        <w:t>Title</w:t>
+      </w:r>
+      <w:proofErr w:type="spellEnd"/>
+      <w:r>
+        <w:rPr>
+          <w:lang w:val="tr-TR"/>
+        </w:rPr>
+        <w:t xml:space="preserve"> 2</w:t>
+      </w:r>
+    </w:p>
+    <w:p>
+      <w:pPr>
+        <w:pStyle w:val="Heading3"/>
+        <w:numPr>
+          <w:ilvl w:val="0"/>
+          <w:numId w:val="3"/>
+        </w:numPr>
+        <w:tabs>
+          <w:tab w:val="left" w:pos="331"/>
+        </w:tabs>
+        <w:spacing w:before="155"/>
+      </w:pPr>
+      <w:proofErr w:type="spellStart"/>
+      <w:r>
+        <w:rPr>
+          <w:color w:val="323031"/>
+          <w:lang w:val="tr-TR"/>
+        </w:rPr>
+        <w:t>Sub</w:t>
+      </w:r>
+      <w:proofErr w:type="spellEnd"/>
+      <w:r>
+        <w:rPr>
+          <w:color w:val="323031"/>
+          <w:lang w:val="tr-TR"/>
+        </w:rPr>
+        <w:t xml:space="preserve"> </w:t>
+      </w:r>
+      <w:proofErr w:type="spellStart"/>
+      <w:r>
+        <w:rPr>
+          <w:color w:val="323031"/>
+          <w:lang w:val="tr-TR"/>
+        </w:rPr>
+        <w:t>Title</w:t>
+      </w:r>
+      <w:proofErr w:type="spellEnd"/>
+      <w:r>
+        <w:rPr>
+          <w:color w:val="323031"/>
+          <w:lang w:val="tr-TR"/>
+        </w:rPr>
+        <w:t xml:space="preserve"> 1</w:t>
+      </w:r>
+    </w:p>
+    <w:p>
+      <w:pPr>
+        <w:pStyle w:val="ListParagraph"/>
+        <w:numPr>
+          <w:ilvl w:val="0"/>
+          <w:numId w:val="4"/>
+        </w:numPr>
+        <w:tabs>
+          <w:tab w:val="left" w:pos="338"/>
+          <w:tab w:val="left" w:pos="340"/>
+        </w:tabs>
+        <w:spacing w:before="84" w:line="223" w:lineRule="auto"/>
+        <w:ind w:right="54"/>
+        <w:rPr>
+          <w:sz w:val="16"/>
+          <w:lang w:val="tr-TR"/>
+        </w:rPr>
+      </w:pPr>
+      <w:proofErr w:type="spellStart"/>
+      <w:r>
+        <w:rPr>
+          <w:sz w:val="16"/>
+          <w:lang w:val="tr-TR"/>
+        </w:rPr>
+        <w:t>Numbered</w:t>
+      </w:r>
+      <w:proofErr w:type="spellEnd"/>
+      <w:r>
+        <w:rPr>
+          <w:sz w:val="16"/>
+          <w:lang w:val="tr-TR"/>
+        </w:rPr>
+        <w:t xml:space="preserve"> </w:t>
+      </w:r>
+      <w:proofErr w:type="spellStart"/>
+      <w:r>
+        <w:rPr>
+          <w:sz w:val="16"/>
+          <w:lang w:val="tr-TR"/>
+        </w:rPr>
+        <w:t>list</w:t>
+      </w:r>
+      <w:proofErr w:type="spellEnd"/>
+      <w:r>
+        <w:rPr>
+          <w:sz w:val="16"/>
+          <w:lang w:val="tr-TR"/>
+        </w:rPr>
+        <w:t xml:space="preserve"> </w:t>
+      </w:r>
+      <w:proofErr w:type="spellStart"/>
+      <w:r>
+        <w:rPr>
+          <w:sz w:val="16"/>
+          <w:lang w:val="tr-TR"/>
+        </w:rPr>
+        <w:t>item</w:t>
+      </w:r>
+      <w:proofErr w:type="spellEnd"/>
+      <w:r>
+        <w:rPr>
+          <w:sz w:val="16"/>
+          <w:lang w:val="tr-TR"/>
+        </w:rPr>
+        <w:t xml:space="preserve"> -1</w:t>
+      </w:r>
+    </w:p>
+    <w:p>
+      <w:pPr>
+        <w:pStyle w:val="ListParagraph"/>
+        <w:numPr>
+          <w:ilvl w:val="0"/>
+          <w:numId w:val="4"/>
+        </w:numPr>
+        <w:tabs>
+          <w:tab w:val="left" w:pos="338"/>
+          <w:tab w:val="left" w:pos="340"/>
+        </w:tabs>
+        <w:spacing w:before="84" w:line="223" w:lineRule="auto"/>
+        <w:ind w:right="54"/>
+        <w:rPr>
+          <w:sz w:val="16"/>
+          <w:lang w:val="tr-TR"/>
+        </w:rPr>
+      </w:pPr>
+      <w:proofErr w:type="spellStart"/>
+      <w:r>
+        <w:rPr>
+          <w:sz w:val="16"/>
+          <w:lang w:val="tr-TR"/>
+        </w:rPr>
+        <w:t>Numbered</w:t>
+      </w:r>
+      <w:proofErr w:type="spellEnd"/>
+      <w:r>
+        <w:rPr>
+          <w:sz w:val="16"/>
+          <w:lang w:val="tr-TR"/>
+        </w:rPr>
+        <w:t xml:space="preserve"> </w:t>
+      </w:r>
+      <w:proofErr w:type="spellStart"/>
+      <w:r>
+        <w:rPr>
+          <w:sz w:val="16"/>
+          <w:lang w:val="tr-TR"/>
+        </w:rPr>
+        <w:t>list</w:t>
+      </w:r>
+      <w:proofErr w:type="spellEnd"/>
+      <w:r>
+        <w:rPr>
+          <w:sz w:val="16"/>
+          <w:lang w:val="tr-TR"/>
+        </w:rPr>
+        <w:t xml:space="preserve"> </w:t>
+      </w:r>
+      <w:proofErr w:type="spellStart"/>
+      <w:r>
+        <w:rPr>
+          <w:sz w:val="16"/>
+          <w:lang w:val="tr-TR"/>
+        </w:rPr>
+        <w:t>item</w:t>
+      </w:r>
+      <w:proofErr w:type="spellEnd"/>
+      <w:r>
+        <w:rPr>
+          <w:sz w:val="16"/>
+          <w:lang w:val="tr-TR"/>
+        </w:rPr>
+        <w:t xml:space="preserve"> -2</w:t>
+      </w:r>
+    </w:p>
+    <w:p>
+      <w:pPr>
+        <w:pStyle w:val="ListParagraph"/>
+        <w:numPr>
+          <w:ilvl w:val="0"/>
+          <w:numId w:val="4"/>
+        </w:numPr>
+        <w:tabs>
+          <w:tab w:val="left" w:pos="338"/>
+          <w:tab w:val="left" w:pos="340"/>
+        </w:tabs>
+        <w:spacing w:before="84" w:line="223" w:lineRule="auto"/>
+        <w:ind w:right="54"/>
+        <w:rPr>
+          <w:sz w:val="16"/>
+          <w:lang w:val="tr-TR"/>
+        </w:rPr>
+      </w:pPr>
+      <w:proofErr w:type="spellStart"/>
+      <w:r>
+        <w:rPr>
+          <w:sz w:val="16"/>
+          <w:lang w:val="tr-TR"/>
+        </w:rPr>
+        <w:t>Numbered</w:t>
+      </w:r>
+      <w:proofErr w:type="spellEnd"/>
+      <w:r>
+        <w:rPr>
+          <w:sz w:val="16"/>
+          <w:lang w:val="tr-TR"/>
+        </w:rPr>
+        <w:t xml:space="preserve"> </w:t>
+      </w:r>
+      <w:proofErr w:type="spellStart"/>
+      <w:r>
+        <w:rPr>
+          <w:sz w:val="16"/>
+          <w:lang w:val="tr-TR"/>
+        </w:rPr>
+        <w:t>list</w:t>
+      </w:r>
+      <w:proofErr w:type="spellEnd"/>
+      <w:r>
+        <w:rPr>
+          <w:sz w:val="16"/>
+          <w:lang w:val="tr-TR"/>
+        </w:rPr>
+        <w:t xml:space="preserve"> </w:t>
+      </w:r>
+      <w:proofErr w:type="spellStart"/>
+      <w:r>
+        <w:rPr>
+          <w:sz w:val="16"/>
+          <w:lang w:val="tr-TR"/>
+        </w:rPr>
+        <w:t>item</w:t>
+      </w:r>
+      <w:proofErr w:type="spellEnd"/>
+      <w:r>
+        <w:rPr>
+          <w:sz w:val="16"/>
+          <w:lang w:val="tr-TR"/>
+        </w:rPr>
+        <w:t xml:space="preserve"> -3</w:t>
       </w:r>
     </w:p>
     <w:sectPr>
-      <w:type w:val="nextPage"/>
-      <w:pgSz w:orient="landscape" w:w="10318" w:h="7370"/>
-      <w:pgMar w:left="708" w:right="708" w:gutter="0" w:header="0" w:top="800" w:footer="0" w:bottom="280"/>
-      <w:pgNumType w:fmt="decimal"/>
-      <w:formProt w:val="false"/>
-      <w:textDirection w:val="lrTb"/>
-      <w:docGrid w:type="default" w:linePitch="100" w:charSpace="4096"/>
+      <w:pgSz w:w="10318" w:h="7370" w:orient="landscape"/>
+      <w:pgMar w:top="800" w:right="708" w:bottom="280" w:left="708" w:header="0" w:footer="0" w:gutter="0"/>
+      <w:cols w:space="720"/>
+      <w:formProt w:val="0"/>
+      <w:docGrid w:linePitch="100" w:charSpace="4096"/>
     </w:sectPr>
   </w:body>
 </w:document>
 </file>
 
 <file path=word/numbering.xml><?xml version="1.0" encoding="utf-8"?>
-<w:numbering xmlns:w="http://schemas.openxmlformats.org/wordprocessingml/2006/main" xmlns:o="urn:schemas-microsoft-com:office:office" xmlns:r="http://schemas.openxmlformats.org/officeDocument/2006/relationships" xmlns:v="urn:schemas-microsoft-com:vml" xmlns:mc="http://schemas.openxmlformats.org/markup-compatibility/2006" xmlns:w14="http://schemas.microsoft.com/office/word/2010/wordml" mc:Ignorable="w14">
-  <w:abstractNum w:abstractNumId="1">
+<w:numbering xmlns:wpc="http://schemas.microsoft.com/office/word/2010/wordprocessingCanvas" xmlns:cx="http://schemas.microsoft.com/office/drawing/2014/chartex" xmlns:cx1="http://schemas.microsoft.com/office/drawing/2015/9/8/chartex" xmlns:cx2="http://schemas.microsoft.com/office/drawing/2015/10/21/chartex" xmlns:cx3="http://schemas.microsoft.com/office/drawing/2016/5/9/chartex" xmlns:cx4="http://schemas.microsoft.com/office/drawing/2016/5/10/chartex" xmlns:cx5="http://schemas.microsoft.com/office/drawing/2016/5/11/chartex" xmlns:cx6="http://schemas.microsoft.com/office/drawing/2016/5/12/chartex" xmlns:cx7="http://schemas.microsoft.com/office/drawing/2016/5/13/chartex" xmlns:cx8="http://schemas.microsoft.com/office/drawing/2016/5/14/chartex" xmlns:mc="http://schemas.openxmlformats.org/markup-compatibility/2006" xmlns:aink="http://schemas.microsoft.com/office/drawing/2016/ink" xmlns:am3d="http://schemas.microsoft.com/office/drawing/2017/model3d" xmlns:o="urn:schemas-microsoft-com:office:office" xmlns:oel="http://schemas.microsoft.com/office/2019/extlst" xmlns:r="http://schemas.openxmlformats.org/officeDocument/2006/relationships" xmlns:m="http://schemas.openxmlformats.org/officeDocument/2006/math" xmlns:v="urn:schemas-microsoft-com:vml" xmlns:wp14="http://schemas.microsoft.com/office/word/2010/wordprocessingDrawing" xmlns:wp="http://schemas.openxmlformats.org/drawingml/2006/wordprocessingDrawing" xmlns:w10="urn:schemas-microsoft-com:office:word" xmlns:w="http://schemas.openxmlformats.org/wordprocessingml/2006/main" xmlns:w14="http://schemas.microsoft.com/office/word/2010/wordml" xmlns:w15="http://schemas.microsoft.com/office/word/2012/wordml" xmlns:w16cex="http://schemas.microsoft.com/office/word/2018/wordml/cex" xmlns:w16cid="http://schemas.microsoft.com/office/word/2016/wordml/cid" xmlns:w16="http://schemas.microsoft.com/office/word/2018/wordml" xmlns:w16sdtdh="http://schemas.microsoft.com/office/word/2020/wordml/sdtdatahash" xmlns:w16se="http://schemas.microsoft.com/office/word/2015/wordml/symex" xmlns:wpg="http://schemas.microsoft.com/office/word/2010/wordprocessingGroup" xmlns:wpi="http://schemas.microsoft.com/office/word/2010/wordprocessingInk" xmlns:wne="http://schemas.microsoft.com/office/word/2006/wordml" xmlns:wps="http://schemas.microsoft.com/office/word/2010/wordprocessingShape" mc:Ignorable="w14 w15 w16se w16cid w16 w16cex w16sdtdh wp14">
+  <w:abstractNum w:abstractNumId="0" w15:restartNumberingAfterBreak="0">
+    <w:nsid w:val="00DF29AF"/>
+    <w:multiLevelType w:val="multilevel"/>
+    <w:tmpl w:val="B002F082"/>
     <w:lvl w:ilvl="0">
       <w:start w:val="1"/>
       <w:numFmt w:val="decimal"/>
@@ -475,21 +771,20 @@
         <w:ind w:left="331" w:hanging="275"/>
       </w:pPr>
       <w:rPr>
+        <w:rFonts w:ascii="Tahoma" w:eastAsia="Tahoma" w:hAnsi="Tahoma" w:cs="Tahoma"/>
+        <w:b/>
+        <w:bCs/>
+        <w:i w:val="0"/>
+        <w:iCs w:val="0"/>
+        <w:color w:val="323031"/>
+        <w:spacing w:val="0"/>
+        <w:w w:val="90"/>
         <w:sz w:val="24"/>
-        <w:spacing w:val="0"/>
-        <w:i w:val="false"/>
-        <w:b/>
         <w:szCs w:val="24"/>
-        <w:iCs w:val="false"/>
-        <w:bCs/>
-        <w:w w:val="90"/>
-        <w:rFonts w:ascii="Tahoma" w:hAnsi="Tahoma" w:eastAsia="Tahoma" w:cs="Tahoma"/>
-        <w:color w:val="323031"/>
         <w:lang w:val="vi-VN" w:eastAsia="en-US" w:bidi="ar-SA"/>
       </w:rPr>
     </w:lvl>
     <w:lvl w:ilvl="1">
-      <w:start w:val="0"/>
       <w:numFmt w:val="bullet"/>
       <w:lvlText w:val="•"/>
       <w:lvlJc w:val="left"/>
@@ -501,20 +796,19 @@
       </w:pPr>
       <w:rPr>
         <w:rFonts w:ascii="Verdana" w:hAnsi="Verdana" w:cs="Verdana" w:hint="default"/>
+        <w:b w:val="0"/>
+        <w:bCs w:val="0"/>
+        <w:i w:val="0"/>
+        <w:iCs w:val="0"/>
+        <w:color w:val="323031"/>
+        <w:spacing w:val="0"/>
+        <w:w w:val="96"/>
         <w:sz w:val="16"/>
-        <w:spacing w:val="0"/>
-        <w:i w:val="false"/>
-        <w:b w:val="false"/>
         <w:szCs w:val="16"/>
-        <w:iCs w:val="false"/>
-        <w:bCs w:val="false"/>
-        <w:w w:val="96"/>
-        <w:color w:val="323031"/>
         <w:lang w:val="vi-VN" w:eastAsia="en-US" w:bidi="ar-SA"/>
       </w:rPr>
     </w:lvl>
     <w:lvl w:ilvl="2">
-      <w:start w:val="0"/>
       <w:numFmt w:val="bullet"/>
       <w:lvlText w:val=""/>
       <w:lvlJc w:val="left"/>
@@ -530,7 +824,6 @@
       </w:rPr>
     </w:lvl>
     <w:lvl w:ilvl="3">
-      <w:start w:val="0"/>
       <w:numFmt w:val="bullet"/>
       <w:lvlText w:val=""/>
       <w:lvlJc w:val="left"/>
@@ -546,7 +839,6 @@
       </w:rPr>
     </w:lvl>
     <w:lvl w:ilvl="4">
-      <w:start w:val="0"/>
       <w:numFmt w:val="bullet"/>
       <w:lvlText w:val=""/>
       <w:lvlJc w:val="left"/>
@@ -562,7 +854,6 @@
       </w:rPr>
     </w:lvl>
     <w:lvl w:ilvl="5">
-      <w:start w:val="0"/>
       <w:numFmt w:val="bullet"/>
       <w:lvlText w:val=""/>
       <w:lvlJc w:val="left"/>
@@ -578,7 +869,6 @@
       </w:rPr>
     </w:lvl>
     <w:lvl w:ilvl="6">
-      <w:start w:val="0"/>
       <w:numFmt w:val="bullet"/>
       <w:lvlText w:val=""/>
       <w:lvlJc w:val="left"/>
@@ -594,7 +884,6 @@
       </w:rPr>
     </w:lvl>
     <w:lvl w:ilvl="7">
-      <w:start w:val="0"/>
       <w:numFmt w:val="bullet"/>
       <w:lvlText w:val=""/>
       <w:lvlJc w:val="left"/>
@@ -610,7 +899,6 @@
       </w:rPr>
     </w:lvl>
     <w:lvl w:ilvl="8">
-      <w:start w:val="0"/>
       <w:numFmt w:val="bullet"/>
       <w:lvlText w:val=""/>
       <w:lvlJc w:val="left"/>
@@ -626,7 +914,96 @@
       </w:rPr>
     </w:lvl>
   </w:abstractNum>
-  <w:abstractNum w:abstractNumId="2">
+  <w:abstractNum w:abstractNumId="1" w15:restartNumberingAfterBreak="0">
+    <w:nsid w:val="25600478"/>
+    <w:multiLevelType w:val="hybridMultilevel"/>
+    <w:tmpl w:val="4AA2AF66"/>
+    <w:lvl w:ilvl="0" w:tplc="0409000F">
+      <w:start w:val="1"/>
+      <w:numFmt w:val="decimal"/>
+      <w:lvlText w:val="%1."/>
+      <w:lvlJc w:val="left"/>
+      <w:pPr>
+        <w:ind w:left="720" w:hanging="360"/>
+      </w:pPr>
+    </w:lvl>
+    <w:lvl w:ilvl="1" w:tplc="04090019" w:tentative="1">
+      <w:start w:val="1"/>
+      <w:numFmt w:val="lowerLetter"/>
+      <w:lvlText w:val="%2."/>
+      <w:lvlJc w:val="left"/>
+      <w:pPr>
+        <w:ind w:left="1440" w:hanging="360"/>
+      </w:pPr>
+    </w:lvl>
+    <w:lvl w:ilvl="2" w:tplc="0409001B" w:tentative="1">
+      <w:start w:val="1"/>
+      <w:numFmt w:val="lowerRoman"/>
+      <w:lvlText w:val="%3."/>
+      <w:lvlJc w:val="right"/>
+      <w:pPr>
+        <w:ind w:left="2160" w:hanging="180"/>
+      </w:pPr>
+    </w:lvl>
+    <w:lvl w:ilvl="3" w:tplc="0409000F" w:tentative="1">
+      <w:start w:val="1"/>
+      <w:numFmt w:val="decimal"/>
+      <w:lvlText w:val="%4."/>
+      <w:lvlJc w:val="left"/>
+      <w:pPr>
+        <w:ind w:left="2880" w:hanging="360"/>
+      </w:pPr>
+    </w:lvl>
+    <w:lvl w:ilvl="4" w:tplc="04090019" w:tentative="1">
+      <w:start w:val="1"/>
+      <w:numFmt w:val="lowerLetter"/>
+      <w:lvlText w:val="%5."/>
+      <w:lvlJc w:val="left"/>
+      <w:pPr>
+        <w:ind w:left="3600" w:hanging="360"/>
+      </w:pPr>
+    </w:lvl>
+    <w:lvl w:ilvl="5" w:tplc="0409001B" w:tentative="1">
+      <w:start w:val="1"/>
+      <w:numFmt w:val="lowerRoman"/>
+      <w:lvlText w:val="%6."/>
+      <w:lvlJc w:val="right"/>
+      <w:pPr>
+        <w:ind w:left="4320" w:hanging="180"/>
+      </w:pPr>
+    </w:lvl>
+    <w:lvl w:ilvl="6" w:tplc="0409000F" w:tentative="1">
+      <w:start w:val="1"/>
+      <w:numFmt w:val="decimal"/>
+      <w:lvlText w:val="%7."/>
+      <w:lvlJc w:val="left"/>
+      <w:pPr>
+        <w:ind w:left="5040" w:hanging="360"/>
+      </w:pPr>
+    </w:lvl>
+    <w:lvl w:ilvl="7" w:tplc="04090019" w:tentative="1">
+      <w:start w:val="1"/>
+      <w:numFmt w:val="lowerLetter"/>
+      <w:lvlText w:val="%8."/>
+      <w:lvlJc w:val="left"/>
+      <w:pPr>
+        <w:ind w:left="5760" w:hanging="360"/>
+      </w:pPr>
+    </w:lvl>
+    <w:lvl w:ilvl="8" w:tplc="0409001B" w:tentative="1">
+      <w:start w:val="1"/>
+      <w:numFmt w:val="lowerRoman"/>
+      <w:lvlText w:val="%9."/>
+      <w:lvlJc w:val="right"/>
+      <w:pPr>
+        <w:ind w:left="6480" w:hanging="180"/>
+      </w:pPr>
+    </w:lvl>
+  </w:abstractNum>
+  <w:abstractNum w:abstractNumId="2" w15:restartNumberingAfterBreak="0">
+    <w:nsid w:val="35582945"/>
+    <w:multiLevelType w:val="multilevel"/>
+    <w:tmpl w:val="0F8A9DE2"/>
     <w:lvl w:ilvl="0">
       <w:start w:val="1"/>
       <w:numFmt w:val="none"/>
@@ -637,7 +1014,7 @@
         <w:tabs>
           <w:tab w:val="num" w:pos="0"/>
         </w:tabs>
-        <w:ind w:left="0" w:hanging="0"/>
+        <w:ind w:left="0" w:firstLine="0"/>
       </w:pPr>
     </w:lvl>
     <w:lvl w:ilvl="1">
@@ -650,7 +1027,7 @@
         <w:tabs>
           <w:tab w:val="num" w:pos="0"/>
         </w:tabs>
-        <w:ind w:left="0" w:hanging="0"/>
+        <w:ind w:left="0" w:firstLine="0"/>
       </w:pPr>
     </w:lvl>
     <w:lvl w:ilvl="2">
@@ -663,7 +1040,7 @@
         <w:tabs>
           <w:tab w:val="num" w:pos="0"/>
         </w:tabs>
-        <w:ind w:left="0" w:hanging="0"/>
+        <w:ind w:left="0" w:firstLine="0"/>
       </w:pPr>
     </w:lvl>
     <w:lvl w:ilvl="3">
@@ -676,7 +1053,7 @@
         <w:tabs>
           <w:tab w:val="num" w:pos="0"/>
         </w:tabs>
-        <w:ind w:left="0" w:hanging="0"/>
+        <w:ind w:left="0" w:firstLine="0"/>
       </w:pPr>
     </w:lvl>
     <w:lvl w:ilvl="4">
@@ -689,7 +1066,7 @@
         <w:tabs>
           <w:tab w:val="num" w:pos="0"/>
         </w:tabs>
-        <w:ind w:left="0" w:hanging="0"/>
+        <w:ind w:left="0" w:firstLine="0"/>
       </w:pPr>
     </w:lvl>
     <w:lvl w:ilvl="5">
@@ -702,7 +1079,7 @@
         <w:tabs>
           <w:tab w:val="num" w:pos="0"/>
         </w:tabs>
-        <w:ind w:left="0" w:hanging="0"/>
+        <w:ind w:left="0" w:firstLine="0"/>
       </w:pPr>
     </w:lvl>
     <w:lvl w:ilvl="6">
@@ -715,7 +1092,7 @@
         <w:tabs>
           <w:tab w:val="num" w:pos="0"/>
         </w:tabs>
-        <w:ind w:left="0" w:hanging="0"/>
+        <w:ind w:left="0" w:firstLine="0"/>
       </w:pPr>
     </w:lvl>
     <w:lvl w:ilvl="7">
@@ -728,7 +1105,7 @@
         <w:tabs>
           <w:tab w:val="num" w:pos="0"/>
         </w:tabs>
-        <w:ind w:left="0" w:hanging="0"/>
+        <w:ind w:left="0" w:firstLine="0"/>
       </w:pPr>
     </w:lvl>
     <w:lvl w:ilvl="8">
@@ -741,25 +1118,190 @@
         <w:tabs>
           <w:tab w:val="num" w:pos="0"/>
         </w:tabs>
-        <w:ind w:left="0" w:hanging="0"/>
+        <w:ind w:left="0" w:firstLine="0"/>
       </w:pPr>
     </w:lvl>
   </w:abstractNum>
-  <w:num w:numId="1">
+  <w:abstractNum w:abstractNumId="3" w15:restartNumberingAfterBreak="0">
+    <w:nsid w:val="6E5D3EEA"/>
+    <w:multiLevelType w:val="multilevel"/>
+    <w:tmpl w:val="B002F082"/>
+    <w:lvl w:ilvl="0">
+      <w:start w:val="1"/>
+      <w:numFmt w:val="decimal"/>
+      <w:lvlText w:val="%1."/>
+      <w:lvlJc w:val="left"/>
+      <w:pPr>
+        <w:tabs>
+          <w:tab w:val="num" w:pos="0"/>
+        </w:tabs>
+        <w:ind w:left="331" w:hanging="275"/>
+      </w:pPr>
+      <w:rPr>
+        <w:rFonts w:ascii="Tahoma" w:eastAsia="Tahoma" w:hAnsi="Tahoma" w:cs="Tahoma"/>
+        <w:b/>
+        <w:bCs/>
+        <w:i w:val="0"/>
+        <w:iCs w:val="0"/>
+        <w:color w:val="323031"/>
+        <w:spacing w:val="0"/>
+        <w:w w:val="90"/>
+        <w:sz w:val="24"/>
+        <w:szCs w:val="24"/>
+        <w:lang w:val="vi-VN" w:eastAsia="en-US" w:bidi="ar-SA"/>
+      </w:rPr>
+    </w:lvl>
+    <w:lvl w:ilvl="1">
+      <w:numFmt w:val="bullet"/>
+      <w:lvlText w:val="•"/>
+      <w:lvlJc w:val="left"/>
+      <w:pPr>
+        <w:tabs>
+          <w:tab w:val="num" w:pos="0"/>
+        </w:tabs>
+        <w:ind w:left="340" w:hanging="171"/>
+      </w:pPr>
+      <w:rPr>
+        <w:rFonts w:ascii="Verdana" w:hAnsi="Verdana" w:cs="Verdana" w:hint="default"/>
+        <w:b w:val="0"/>
+        <w:bCs w:val="0"/>
+        <w:i w:val="0"/>
+        <w:iCs w:val="0"/>
+        <w:color w:val="323031"/>
+        <w:spacing w:val="0"/>
+        <w:w w:val="96"/>
+        <w:sz w:val="16"/>
+        <w:szCs w:val="16"/>
+        <w:lang w:val="vi-VN" w:eastAsia="en-US" w:bidi="ar-SA"/>
+      </w:rPr>
+    </w:lvl>
+    <w:lvl w:ilvl="2">
+      <w:numFmt w:val="bullet"/>
+      <w:lvlText w:val=""/>
+      <w:lvlJc w:val="left"/>
+      <w:pPr>
+        <w:tabs>
+          <w:tab w:val="num" w:pos="0"/>
+        </w:tabs>
+        <w:ind w:left="2052" w:hanging="171"/>
+      </w:pPr>
+      <w:rPr>
+        <w:rFonts w:ascii="Symbol" w:hAnsi="Symbol" w:cs="Symbol" w:hint="default"/>
+        <w:lang w:val="vi-VN" w:eastAsia="en-US" w:bidi="ar-SA"/>
+      </w:rPr>
+    </w:lvl>
+    <w:lvl w:ilvl="3">
+      <w:numFmt w:val="bullet"/>
+      <w:lvlText w:val=""/>
+      <w:lvlJc w:val="left"/>
+      <w:pPr>
+        <w:tabs>
+          <w:tab w:val="num" w:pos="0"/>
+        </w:tabs>
+        <w:ind w:left="2908" w:hanging="171"/>
+      </w:pPr>
+      <w:rPr>
+        <w:rFonts w:ascii="Symbol" w:hAnsi="Symbol" w:cs="Symbol" w:hint="default"/>
+        <w:lang w:val="vi-VN" w:eastAsia="en-US" w:bidi="ar-SA"/>
+      </w:rPr>
+    </w:lvl>
+    <w:lvl w:ilvl="4">
+      <w:numFmt w:val="bullet"/>
+      <w:lvlText w:val=""/>
+      <w:lvlJc w:val="left"/>
+      <w:pPr>
+        <w:tabs>
+          <w:tab w:val="num" w:pos="0"/>
+        </w:tabs>
+        <w:ind w:left="3764" w:hanging="171"/>
+      </w:pPr>
+      <w:rPr>
+        <w:rFonts w:ascii="Symbol" w:hAnsi="Symbol" w:cs="Symbol" w:hint="default"/>
+        <w:lang w:val="vi-VN" w:eastAsia="en-US" w:bidi="ar-SA"/>
+      </w:rPr>
+    </w:lvl>
+    <w:lvl w:ilvl="5">
+      <w:numFmt w:val="bullet"/>
+      <w:lvlText w:val=""/>
+      <w:lvlJc w:val="left"/>
+      <w:pPr>
+        <w:tabs>
+          <w:tab w:val="num" w:pos="0"/>
+        </w:tabs>
+        <w:ind w:left="4621" w:hanging="171"/>
+      </w:pPr>
+      <w:rPr>
+        <w:rFonts w:ascii="Symbol" w:hAnsi="Symbol" w:cs="Symbol" w:hint="default"/>
+        <w:lang w:val="vi-VN" w:eastAsia="en-US" w:bidi="ar-SA"/>
+      </w:rPr>
+    </w:lvl>
+    <w:lvl w:ilvl="6">
+      <w:numFmt w:val="bullet"/>
+      <w:lvlText w:val=""/>
+      <w:lvlJc w:val="left"/>
+      <w:pPr>
+        <w:tabs>
+          <w:tab w:val="num" w:pos="0"/>
+        </w:tabs>
+        <w:ind w:left="5477" w:hanging="171"/>
+      </w:pPr>
+      <w:rPr>
+        <w:rFonts w:ascii="Symbol" w:hAnsi="Symbol" w:cs="Symbol" w:hint="default"/>
+        <w:lang w:val="vi-VN" w:eastAsia="en-US" w:bidi="ar-SA"/>
+      </w:rPr>
+    </w:lvl>
+    <w:lvl w:ilvl="7">
+      <w:numFmt w:val="bullet"/>
+      <w:lvlText w:val=""/>
+      <w:lvlJc w:val="left"/>
+      <w:pPr>
+        <w:tabs>
+          <w:tab w:val="num" w:pos="0"/>
+        </w:tabs>
+        <w:ind w:left="6333" w:hanging="171"/>
+      </w:pPr>
+      <w:rPr>
+        <w:rFonts w:ascii="Symbol" w:hAnsi="Symbol" w:cs="Symbol" w:hint="default"/>
+        <w:lang w:val="vi-VN" w:eastAsia="en-US" w:bidi="ar-SA"/>
+      </w:rPr>
+    </w:lvl>
+    <w:lvl w:ilvl="8">
+      <w:numFmt w:val="bullet"/>
+      <w:lvlText w:val=""/>
+      <w:lvlJc w:val="left"/>
+      <w:pPr>
+        <w:tabs>
+          <w:tab w:val="num" w:pos="0"/>
+        </w:tabs>
+        <w:ind w:left="7189" w:hanging="171"/>
+      </w:pPr>
+      <w:rPr>
+        <w:rFonts w:ascii="Symbol" w:hAnsi="Symbol" w:cs="Symbol" w:hint="default"/>
+        <w:lang w:val="vi-VN" w:eastAsia="en-US" w:bidi="ar-SA"/>
+      </w:rPr>
+    </w:lvl>
+  </w:abstractNum>
+  <w:num w:numId="1" w16cid:durableId="754936751">
+    <w:abstractNumId w:val="3"/>
+  </w:num>
+  <w:num w:numId="2" w16cid:durableId="59183759">
+    <w:abstractNumId w:val="2"/>
+  </w:num>
+  <w:num w:numId="3" w16cid:durableId="1678458716">
+    <w:abstractNumId w:val="0"/>
+  </w:num>
+  <w:num w:numId="4" w16cid:durableId="1318417473">
     <w:abstractNumId w:val="1"/>
-  </w:num>
-  <w:num w:numId="2">
-    <w:abstractNumId w:val="2"/>
   </w:num>
 </w:numbering>
 </file>
 
 <file path=word/styles.xml><?xml version="1.0" encoding="utf-8"?>
-<w:styles xmlns:w="http://schemas.openxmlformats.org/wordprocessingml/2006/main" xmlns:w14="http://schemas.microsoft.com/office/word/2010/wordml" xmlns:mc="http://schemas.openxmlformats.org/markup-compatibility/2006" mc:Ignorable="w14">
+<w:styles xmlns:mc="http://schemas.openxmlformats.org/markup-compatibility/2006" xmlns:r="http://schemas.openxmlformats.org/officeDocument/2006/relationships" xmlns:w="http://schemas.openxmlformats.org/wordprocessingml/2006/main" xmlns:w14="http://schemas.microsoft.com/office/word/2010/wordml" xmlns:w15="http://schemas.microsoft.com/office/word/2012/wordml" xmlns:w16cex="http://schemas.microsoft.com/office/word/2018/wordml/cex" xmlns:w16cid="http://schemas.microsoft.com/office/word/2016/wordml/cid" xmlns:w16="http://schemas.microsoft.com/office/word/2018/wordml" xmlns:w16sdtdh="http://schemas.microsoft.com/office/word/2020/wordml/sdtdatahash" xmlns:w16se="http://schemas.microsoft.com/office/word/2015/wordml/symex" mc:Ignorable="w14 w15 w16se w16cid w16 w16cex w16sdtdh">
   <w:docDefaults>
     <w:rPrDefault>
       <w:rPr>
-        <w:rFonts w:ascii="Calibri" w:hAnsi="Calibri" w:eastAsia="Calibri" w:cs="" w:asciiTheme="minorHAnsi" w:cstheme="minorBidi" w:eastAsiaTheme="minorHAnsi" w:hAnsiTheme="minorHAnsi"/>
+        <w:rFonts w:asciiTheme="minorHAnsi" w:eastAsiaTheme="minorHAnsi" w:hAnsiTheme="minorHAnsi" w:cstheme="minorBidi"/>
         <w:sz w:val="22"/>
         <w:szCs w:val="22"/>
         <w:lang w:val="en-US" w:eastAsia="en-US" w:bidi="ar-SA"/>
@@ -767,21 +1309,21 @@
     </w:rPrDefault>
     <w:pPrDefault>
       <w:pPr>
-        <w:suppressAutoHyphens w:val="true"/>
+        <w:suppressAutoHyphens/>
       </w:pPr>
     </w:pPrDefault>
   </w:docDefaults>
   <w:latentStyles w:defLockedState="0" w:defUIPriority="99" w:defSemiHidden="0" w:defUnhideWhenUsed="0" w:defQFormat="0" w:count="376">
     <w:lsdException w:name="Normal" w:uiPriority="0" w:qFormat="1"/>
     <w:lsdException w:name="heading 1" w:uiPriority="9" w:qFormat="1"/>
-    <w:lsdException w:name="heading 2" w:uiPriority="9" w:semiHidden="1" w:unhideWhenUsed="1" w:qFormat="1"/>
-    <w:lsdException w:name="heading 3" w:uiPriority="9" w:semiHidden="1" w:unhideWhenUsed="1" w:qFormat="1"/>
-    <w:lsdException w:name="heading 4" w:uiPriority="9" w:semiHidden="1" w:unhideWhenUsed="1" w:qFormat="1"/>
-    <w:lsdException w:name="heading 5" w:uiPriority="9" w:semiHidden="1" w:unhideWhenUsed="1" w:qFormat="1"/>
-    <w:lsdException w:name="heading 6" w:uiPriority="9" w:semiHidden="1" w:unhideWhenUsed="1" w:qFormat="1"/>
-    <w:lsdException w:name="heading 7" w:uiPriority="9" w:semiHidden="1" w:unhideWhenUsed="1" w:qFormat="1"/>
-    <w:lsdException w:name="heading 8" w:uiPriority="9" w:semiHidden="1" w:unhideWhenUsed="1" w:qFormat="1"/>
-    <w:lsdException w:name="heading 9" w:uiPriority="9" w:semiHidden="1" w:unhideWhenUsed="1" w:qFormat="1"/>
+    <w:lsdException w:name="heading 2" w:semiHidden="1" w:uiPriority="9" w:unhideWhenUsed="1" w:qFormat="1"/>
+    <w:lsdException w:name="heading 3" w:semiHidden="1" w:uiPriority="9" w:unhideWhenUsed="1" w:qFormat="1"/>
+    <w:lsdException w:name="heading 4" w:semiHidden="1" w:uiPriority="9" w:unhideWhenUsed="1" w:qFormat="1"/>
+    <w:lsdException w:name="heading 5" w:semiHidden="1" w:uiPriority="9" w:unhideWhenUsed="1" w:qFormat="1"/>
+    <w:lsdException w:name="heading 6" w:semiHidden="1" w:uiPriority="9" w:unhideWhenUsed="1" w:qFormat="1"/>
+    <w:lsdException w:name="heading 7" w:semiHidden="1" w:uiPriority="9" w:unhideWhenUsed="1" w:qFormat="1"/>
+    <w:lsdException w:name="heading 8" w:semiHidden="1" w:uiPriority="9" w:unhideWhenUsed="1" w:qFormat="1"/>
+    <w:lsdException w:name="heading 9" w:semiHidden="1" w:uiPriority="9" w:unhideWhenUsed="1" w:qFormat="1"/>
     <w:lsdException w:name="index 1" w:semiHidden="1" w:unhideWhenUsed="1"/>
     <w:lsdException w:name="index 2" w:semiHidden="1" w:unhideWhenUsed="1"/>
     <w:lsdException w:name="index 3" w:semiHidden="1" w:unhideWhenUsed="1"/>
@@ -791,22 +1333,22 @@
     <w:lsdException w:name="index 7" w:semiHidden="1" w:unhideWhenUsed="1"/>
     <w:lsdException w:name="index 8" w:semiHidden="1" w:unhideWhenUsed="1"/>
     <w:lsdException w:name="index 9" w:semiHidden="1" w:unhideWhenUsed="1"/>
-    <w:lsdException w:name="toc 1" w:uiPriority="39" w:semiHidden="1" w:unhideWhenUsed="1"/>
-    <w:lsdException w:name="toc 2" w:uiPriority="39" w:semiHidden="1" w:unhideWhenUsed="1"/>
-    <w:lsdException w:name="toc 3" w:uiPriority="39" w:semiHidden="1" w:unhideWhenUsed="1"/>
-    <w:lsdException w:name="toc 4" w:uiPriority="39" w:semiHidden="1" w:unhideWhenUsed="1"/>
-    <w:lsdException w:name="toc 5" w:uiPriority="39" w:semiHidden="1" w:unhideWhenUsed="1"/>
-    <w:lsdException w:name="toc 6" w:uiPriority="39" w:semiHidden="1" w:unhideWhenUsed="1"/>
-    <w:lsdException w:name="toc 7" w:uiPriority="39" w:semiHidden="1" w:unhideWhenUsed="1"/>
-    <w:lsdException w:name="toc 8" w:uiPriority="39" w:semiHidden="1" w:unhideWhenUsed="1"/>
-    <w:lsdException w:name="toc 9" w:uiPriority="39" w:semiHidden="1" w:unhideWhenUsed="1"/>
+    <w:lsdException w:name="toc 1" w:semiHidden="1" w:uiPriority="39" w:unhideWhenUsed="1"/>
+    <w:lsdException w:name="toc 2" w:semiHidden="1" w:uiPriority="39" w:unhideWhenUsed="1"/>
+    <w:lsdException w:name="toc 3" w:semiHidden="1" w:uiPriority="39" w:unhideWhenUsed="1"/>
+    <w:lsdException w:name="toc 4" w:semiHidden="1" w:uiPriority="39" w:unhideWhenUsed="1"/>
+    <w:lsdException w:name="toc 5" w:semiHidden="1" w:uiPriority="39" w:unhideWhenUsed="1"/>
+    <w:lsdException w:name="toc 6" w:semiHidden="1" w:uiPriority="39" w:unhideWhenUsed="1"/>
+    <w:lsdException w:name="toc 7" w:semiHidden="1" w:uiPriority="39" w:unhideWhenUsed="1"/>
+    <w:lsdException w:name="toc 8" w:semiHidden="1" w:uiPriority="39" w:unhideWhenUsed="1"/>
+    <w:lsdException w:name="toc 9" w:semiHidden="1" w:uiPriority="39" w:unhideWhenUsed="1"/>
     <w:lsdException w:name="Normal Indent" w:semiHidden="1" w:unhideWhenUsed="1"/>
     <w:lsdException w:name="footnote text" w:semiHidden="1" w:unhideWhenUsed="1"/>
     <w:lsdException w:name="annotation text" w:semiHidden="1" w:unhideWhenUsed="1"/>
     <w:lsdException w:name="header" w:semiHidden="1" w:unhideWhenUsed="1"/>
     <w:lsdException w:name="footer" w:semiHidden="1" w:unhideWhenUsed="1"/>
     <w:lsdException w:name="index heading" w:semiHidden="1" w:unhideWhenUsed="1"/>
-    <w:lsdException w:name="caption" w:uiPriority="35" w:semiHidden="1" w:unhideWhenUsed="1" w:qFormat="1"/>
+    <w:lsdException w:name="caption" w:semiHidden="1" w:uiPriority="35" w:unhideWhenUsed="1" w:qFormat="1"/>
     <w:lsdException w:name="table of figures" w:semiHidden="1" w:unhideWhenUsed="1"/>
     <w:lsdException w:name="envelope address" w:semiHidden="1" w:unhideWhenUsed="1"/>
     <w:lsdException w:name="envelope return" w:semiHidden="1" w:unhideWhenUsed="1"/>
@@ -837,7 +1379,7 @@
     <w:lsdException w:name="Title" w:uiPriority="10" w:qFormat="1"/>
     <w:lsdException w:name="Closing" w:semiHidden="1" w:unhideWhenUsed="1"/>
     <w:lsdException w:name="Signature" w:semiHidden="1" w:unhideWhenUsed="1"/>
-    <w:lsdException w:name="Default Paragraph Font" w:uiPriority="1" w:semiHidden="1" w:unhideWhenUsed="1"/>
+    <w:lsdException w:name="Default Paragraph Font" w:semiHidden="1" w:uiPriority="1" w:unhideWhenUsed="1"/>
     <w:lsdException w:name="Body Text" w:semiHidden="1" w:unhideWhenUsed="1"/>
     <w:lsdException w:name="Body Text Indent" w:semiHidden="1" w:unhideWhenUsed="1"/>
     <w:lsdException w:name="List Continue" w:semiHidden="1" w:unhideWhenUsed="1"/>
@@ -877,6 +1419,7 @@
     <w:lsdException w:name="HTML Sample" w:semiHidden="1" w:unhideWhenUsed="1"/>
     <w:lsdException w:name="HTML Typewriter" w:semiHidden="1" w:unhideWhenUsed="1"/>
     <w:lsdException w:name="HTML Variable" w:semiHidden="1" w:unhideWhenUsed="1"/>
+    <w:lsdException w:name="Normal Table" w:semiHidden="1" w:unhideWhenUsed="1"/>
     <w:lsdException w:name="annotation subject" w:semiHidden="1" w:unhideWhenUsed="1"/>
     <w:lsdException w:name="No List" w:semiHidden="1" w:unhideWhenUsed="1"/>
     <w:lsdException w:name="Outline List 1" w:semiHidden="1" w:unhideWhenUsed="1"/>
@@ -923,8 +1466,10 @@
     <w:lsdException w:name="Table Subtle 2" w:semiHidden="1" w:unhideWhenUsed="1"/>
     <w:lsdException w:name="Table Web 1" w:semiHidden="1" w:unhideWhenUsed="1"/>
     <w:lsdException w:name="Table Web 2" w:semiHidden="1" w:unhideWhenUsed="1"/>
+    <w:lsdException w:name="Table Web 3" w:semiHidden="1" w:unhideWhenUsed="1"/>
     <w:lsdException w:name="Balloon Text" w:semiHidden="1" w:unhideWhenUsed="1"/>
     <w:lsdException w:name="Table Grid" w:uiPriority="39"/>
+    <w:lsdException w:name="Table Theme" w:semiHidden="1" w:unhideWhenUsed="1"/>
     <w:lsdException w:name="Placeholder Text" w:semiHidden="1"/>
     <w:lsdException w:name="No Spacing" w:uiPriority="1" w:qFormat="1"/>
     <w:lsdException w:name="Light Shading" w:uiPriority="60"/>
@@ -1034,8 +1579,8 @@
     <w:lsdException w:name="Subtle Reference" w:uiPriority="31" w:qFormat="1"/>
     <w:lsdException w:name="Intense Reference" w:uiPriority="32" w:qFormat="1"/>
     <w:lsdException w:name="Book Title" w:uiPriority="33" w:qFormat="1"/>
-    <w:lsdException w:name="Bibliography" w:uiPriority="37" w:semiHidden="1" w:unhideWhenUsed="1"/>
-    <w:lsdException w:name="TOC Heading" w:uiPriority="39" w:semiHidden="1" w:unhideWhenUsed="1" w:qFormat="1"/>
+    <w:lsdException w:name="Bibliography" w:semiHidden="1" w:uiPriority="37" w:unhideWhenUsed="1"/>
+    <w:lsdException w:name="TOC Heading" w:semiHidden="1" w:uiPriority="39" w:unhideWhenUsed="1" w:qFormat="1"/>
     <w:lsdException w:name="Plain Table 1" w:uiPriority="41"/>
     <w:lsdException w:name="Plain Table 2" w:uiPriority="42"/>
     <w:lsdException w:name="Plain Table 3" w:uiPriority="43"/>
@@ -1146,22 +1691,15 @@
     <w:lsdException w:name="Unresolved Mention" w:semiHidden="1" w:unhideWhenUsed="1"/>
     <w:lsdException w:name="Smart Link" w:semiHidden="1" w:unhideWhenUsed="1"/>
   </w:latentStyles>
-  <w:style w:type="paragraph" w:styleId="Normal" w:default="1">
+  <w:style w:type="paragraph" w:default="1" w:styleId="Normal">
     <w:name w:val="Normal"/>
     <w:qFormat/>
     <w:pPr>
-      <w:widowControl w:val="false"/>
-      <w:bidi w:val="0"/>
-      <w:spacing w:before="0" w:after="0"/>
-      <w:jc w:val="left"/>
+      <w:widowControl w:val="0"/>
     </w:pPr>
     <w:rPr>
-      <w:rFonts w:ascii="Verdana" w:hAnsi="Verdana" w:eastAsia="Verdana" w:cs="Verdana"/>
-      <w:color w:val="auto"/>
-      <w:kern w:val="0"/>
-      <w:sz w:val="22"/>
-      <w:szCs w:val="22"/>
-      <w:lang w:val="vi-VN" w:eastAsia="en-US" w:bidi="ar-SA"/>
+      <w:rFonts w:ascii="Verdana" w:eastAsia="Verdana" w:hAnsi="Verdana" w:cs="Verdana"/>
+      <w:lang w:val="vi-VN"/>
     </w:rPr>
   </w:style>
   <w:style w:type="paragraph" w:styleId="Heading1">
@@ -1170,7 +1708,7 @@
     <w:uiPriority w:val="9"/>
     <w:qFormat/>
     <w:pPr>
-      <w:spacing w:before="83" w:after="0"/>
+      <w:spacing w:before="83"/>
       <w:ind w:left="617"/>
       <w:outlineLvl w:val="0"/>
     </w:pPr>
@@ -1182,16 +1720,17 @@
   <w:style w:type="paragraph" w:styleId="Heading2">
     <w:name w:val="heading 2"/>
     <w:basedOn w:val="Normal"/>
+    <w:link w:val="Heading2Char"/>
     <w:uiPriority w:val="9"/>
     <w:unhideWhenUsed/>
     <w:qFormat/>
     <w:pPr>
-      <w:spacing w:before="78" w:after="0"/>
-      <w:ind w:hanging="333" w:left="2314"/>
+      <w:spacing w:before="78"/>
+      <w:ind w:left="2314" w:hanging="333"/>
       <w:outlineLvl w:val="1"/>
     </w:pPr>
     <w:rPr>
-      <w:rFonts w:ascii="Tahoma" w:hAnsi="Tahoma" w:eastAsia="Tahoma" w:cs="Tahoma"/>
+      <w:rFonts w:ascii="Tahoma" w:eastAsia="Tahoma" w:hAnsi="Tahoma" w:cs="Tahoma"/>
       <w:b/>
       <w:bCs/>
       <w:sz w:val="36"/>
@@ -1201,16 +1740,17 @@
   <w:style w:type="paragraph" w:styleId="Heading3">
     <w:name w:val="heading 3"/>
     <w:basedOn w:val="Normal"/>
+    <w:link w:val="Heading3Char"/>
     <w:uiPriority w:val="9"/>
     <w:unhideWhenUsed/>
     <w:qFormat/>
     <w:pPr>
-      <w:spacing w:before="80" w:after="0"/>
-      <w:ind w:hanging="274" w:left="331"/>
+      <w:spacing w:before="80"/>
+      <w:ind w:left="331" w:hanging="274"/>
       <w:outlineLvl w:val="2"/>
     </w:pPr>
     <w:rPr>
-      <w:rFonts w:ascii="Tahoma" w:hAnsi="Tahoma" w:eastAsia="Tahoma" w:cs="Tahoma"/>
+      <w:rFonts w:ascii="Tahoma" w:eastAsia="Tahoma" w:hAnsi="Tahoma" w:cs="Tahoma"/>
       <w:b/>
       <w:bCs/>
       <w:sz w:val="24"/>
@@ -1224,37 +1764,56 @@
     <w:unhideWhenUsed/>
     <w:qFormat/>
     <w:pPr>
-      <w:spacing w:before="151" w:after="0"/>
-      <w:ind w:hanging="189" w:left="246"/>
+      <w:spacing w:before="151"/>
+      <w:ind w:left="246" w:hanging="189"/>
       <w:outlineLvl w:val="3"/>
     </w:pPr>
     <w:rPr>
-      <w:rFonts w:ascii="Tahoma" w:hAnsi="Tahoma" w:eastAsia="Tahoma" w:cs="Tahoma"/>
+      <w:rFonts w:ascii="Tahoma" w:eastAsia="Tahoma" w:hAnsi="Tahoma" w:cs="Tahoma"/>
       <w:b/>
       <w:bCs/>
       <w:sz w:val="18"/>
       <w:szCs w:val="18"/>
     </w:rPr>
   </w:style>
-  <w:style w:type="character" w:styleId="DefaultParagraphFont" w:default="1">
+  <w:style w:type="character" w:default="1" w:styleId="DefaultParagraphFont">
     <w:name w:val="Default Paragraph Font"/>
     <w:uiPriority w:val="1"/>
     <w:semiHidden/>
     <w:unhideWhenUsed/>
-    <w:qFormat/>
-    <w:rPr/>
   </w:style>
-  <w:style w:type="paragraph" w:styleId="Heading">
+  <w:style w:type="table" w:default="1" w:styleId="TableNormal">
+    <w:name w:val="Normal Table"/>
+    <w:uiPriority w:val="99"/>
+    <w:semiHidden/>
+    <w:unhideWhenUsed/>
+    <w:tblPr>
+      <w:tblInd w:w="0" w:type="dxa"/>
+      <w:tblCellMar>
+        <w:top w:w="0" w:type="dxa"/>
+        <w:left w:w="108" w:type="dxa"/>
+        <w:bottom w:w="0" w:type="dxa"/>
+        <w:right w:w="108" w:type="dxa"/>
+      </w:tblCellMar>
+    </w:tblPr>
+  </w:style>
+  <w:style w:type="numbering" w:default="1" w:styleId="NoList">
+    <w:name w:val="No List"/>
+    <w:uiPriority w:val="99"/>
+    <w:semiHidden/>
+    <w:unhideWhenUsed/>
+  </w:style>
+  <w:style w:type="paragraph" w:customStyle="1" w:styleId="Heading">
     <w:name w:val="Heading"/>
     <w:basedOn w:val="Normal"/>
     <w:next w:val="BodyText"/>
     <w:qFormat/>
     <w:pPr>
-      <w:keepNext w:val="true"/>
+      <w:keepNext/>
       <w:spacing w:before="240" w:after="120"/>
     </w:pPr>
     <w:rPr>
-      <w:rFonts w:ascii="Liberation Sans" w:hAnsi="Liberation Sans" w:eastAsia="Noto Sans CJK SC" w:cs="Lohit Devanagari"/>
+      <w:rFonts w:ascii="Liberation Sans" w:eastAsia="Noto Sans CJK SC" w:hAnsi="Liberation Sans" w:cs="Lohit Devanagari"/>
       <w:sz w:val="28"/>
       <w:szCs w:val="28"/>
     </w:rPr>
@@ -1264,7 +1823,6 @@
     <w:basedOn w:val="Normal"/>
     <w:uiPriority w:val="1"/>
     <w:qFormat/>
-    <w:pPr/>
     <w:rPr>
       <w:sz w:val="16"/>
       <w:szCs w:val="16"/>
@@ -1273,7 +1831,6 @@
   <w:style w:type="paragraph" w:styleId="List">
     <w:name w:val="List"/>
     <w:basedOn w:val="BodyText"/>
-    <w:pPr/>
     <w:rPr>
       <w:rFonts w:cs="Lohit Devanagari"/>
     </w:rPr>
@@ -1294,7 +1851,7 @@
       <w:szCs w:val="24"/>
     </w:rPr>
   </w:style>
-  <w:style w:type="paragraph" w:styleId="Index">
+  <w:style w:type="paragraph" w:customStyle="1" w:styleId="Index">
     <w:name w:val="Index"/>
     <w:basedOn w:val="Normal"/>
     <w:qFormat/>
@@ -1311,99 +1868,99 @@
     <w:uiPriority w:val="1"/>
     <w:qFormat/>
     <w:pPr>
-      <w:spacing w:before="82" w:after="0"/>
-      <w:ind w:hanging="171" w:left="340" w:right="55"/>
+      <w:spacing w:before="82"/>
+      <w:ind w:left="340" w:right="55" w:hanging="171"/>
     </w:pPr>
-    <w:rPr/>
   </w:style>
-  <w:style w:type="paragraph" w:styleId="TableParagraph" w:customStyle="1">
+  <w:style w:type="paragraph" w:customStyle="1" w:styleId="TableParagraph">
     <w:name w:val="Table Paragraph"/>
     <w:basedOn w:val="Normal"/>
     <w:uiPriority w:val="1"/>
     <w:qFormat/>
-    <w:pPr/>
-    <w:rPr/>
   </w:style>
-  <w:style w:type="paragraph" w:styleId="HeaderandFooter">
+  <w:style w:type="paragraph" w:customStyle="1" w:styleId="HeaderandFooter">
     <w:name w:val="Header and Footer"/>
     <w:basedOn w:val="Normal"/>
     <w:qFormat/>
-    <w:pPr/>
-    <w:rPr/>
   </w:style>
   <w:style w:type="paragraph" w:styleId="Footer">
     <w:name w:val="footer"/>
     <w:basedOn w:val="HeaderandFooter"/>
-    <w:pPr/>
-    <w:rPr/>
   </w:style>
-  <w:style w:type="paragraph" w:styleId="FrameContents">
+  <w:style w:type="paragraph" w:customStyle="1" w:styleId="FrameContents">
     <w:name w:val="Frame Contents"/>
     <w:basedOn w:val="Normal"/>
     <w:qFormat/>
-    <w:pPr/>
-    <w:rPr/>
   </w:style>
-  <w:style w:type="numbering" w:styleId="NoList" w:default="1">
-    <w:name w:val="No List"/>
-    <w:uiPriority w:val="99"/>
-    <w:semiHidden/>
-    <w:unhideWhenUsed/>
-    <w:qFormat/>
+  <w:style w:type="character" w:customStyle="1" w:styleId="Heading2Char">
+    <w:name w:val="Heading 2 Char"/>
+    <w:basedOn w:val="DefaultParagraphFont"/>
+    <w:link w:val="Heading2"/>
+    <w:uiPriority w:val="9"/>
+    <w:rsid w:val="0074001C"/>
+    <w:rPr>
+      <w:rFonts w:ascii="Tahoma" w:eastAsia="Tahoma" w:hAnsi="Tahoma" w:cs="Tahoma"/>
+      <w:b/>
+      <w:bCs/>
+      <w:sz w:val="36"/>
+      <w:szCs w:val="36"/>
+      <w:lang w:val="vi-VN"/>
+    </w:rPr>
   </w:style>
-  <w:style w:type="table" w:default="1" w:styleId="TableNormal">
-    <w:name w:val="Normal Table"/>
-    <w:uiPriority w:val="99"/>
-    <w:semiHidden/>
-    <w:unhideWhenUsed/>
-    <w:tblPr>
-      <w:tblCellMar>
-        <w:top w:w="0" w:type="dxa"/>
-        <w:left w:w="108" w:type="dxa"/>
-        <w:bottom w:w="0" w:type="dxa"/>
-        <w:right w:w="108" w:type="dxa"/>
-      </w:tblCellMar>
-    </w:tblPr>
+  <w:style w:type="character" w:customStyle="1" w:styleId="Heading3Char">
+    <w:name w:val="Heading 3 Char"/>
+    <w:basedOn w:val="DefaultParagraphFont"/>
+    <w:link w:val="Heading3"/>
+    <w:uiPriority w:val="9"/>
+    <w:rsid w:val="0074001C"/>
+    <w:rPr>
+      <w:rFonts w:ascii="Tahoma" w:eastAsia="Tahoma" w:hAnsi="Tahoma" w:cs="Tahoma"/>
+      <w:b/>
+      <w:bCs/>
+      <w:sz w:val="24"/>
+      <w:szCs w:val="24"/>
+      <w:lang w:val="vi-VN"/>
+    </w:rPr>
   </w:style>
 </w:styles>
 </file>
 
 <file path=word/theme/theme1.xml><?xml version="1.0" encoding="utf-8"?>
-<a:theme xmlns:a="http://schemas.openxmlformats.org/drawingml/2006/main" xmlns:r="http://schemas.openxmlformats.org/officeDocument/2006/relationships" name="Office Theme">
+<a:theme xmlns:a="http://schemas.openxmlformats.org/drawingml/2006/main" name="Office Theme">
   <a:themeElements>
     <a:clrScheme name="Office">
       <a:dk1>
         <a:srgbClr val="000000"/>
       </a:dk1>
       <a:lt1>
-        <a:srgbClr val="ffffff"/>
+        <a:srgbClr val="FFFFFF"/>
       </a:lt1>
       <a:dk2>
-        <a:srgbClr val="1f497d"/>
+        <a:srgbClr val="1F497D"/>
       </a:dk2>
       <a:lt2>
-        <a:srgbClr val="eeece1"/>
+        <a:srgbClr val="EEECE1"/>
       </a:lt2>
       <a:accent1>
-        <a:srgbClr val="4f81bd"/>
+        <a:srgbClr val="4F81BD"/>
       </a:accent1>
       <a:accent2>
-        <a:srgbClr val="c0504d"/>
+        <a:srgbClr val="C0504D"/>
       </a:accent2>
       <a:accent3>
-        <a:srgbClr val="9bbb59"/>
+        <a:srgbClr val="9BBB59"/>
       </a:accent3>
       <a:accent4>
-        <a:srgbClr val="8064a2"/>
+        <a:srgbClr val="8064A2"/>
       </a:accent4>
       <a:accent5>
-        <a:srgbClr val="4bacc6"/>
+        <a:srgbClr val="4BACC6"/>
       </a:accent5>
       <a:accent6>
-        <a:srgbClr val="f79646"/>
+        <a:srgbClr val="F79646"/>
       </a:accent6>
       <a:hlink>
-        <a:srgbClr val="0000ff"/>
+        <a:srgbClr val="0000FF"/>
       </a:hlink>
       <a:folHlink>
         <a:srgbClr val="800080"/>
@@ -1411,12 +1968,12 @@
     </a:clrScheme>
     <a:fontScheme name="Office">
       <a:majorFont>
-        <a:latin typeface="Cambria" pitchFamily="0" charset="1"/>
+        <a:latin typeface="Cambria"/>
         <a:ea typeface=""/>
         <a:cs typeface=""/>
       </a:majorFont>
       <a:minorFont>
-        <a:latin typeface="Calibri" pitchFamily="0" charset="1"/>
+        <a:latin typeface="Calibri"/>
         <a:ea typeface=""/>
         <a:cs typeface=""/>
       </a:minorFont>
@@ -1445,7 +2002,7 @@
             </a:gs>
           </a:gsLst>
           <a:lin ang="16200000" scaled="1"/>
-          <a:tileRect l="0" t="0" r="0" b="0"/>
+          <a:tileRect/>
         </a:gradFill>
         <a:gradFill>
           <a:gsLst>
@@ -1466,7 +2023,7 @@
             </a:gs>
           </a:gsLst>
           <a:lin ang="16200000" scaled="0"/>
-          <a:tileRect l="0" t="0" r="0" b="0"/>
+          <a:tileRect/>
         </a:gradFill>
       </a:fillStyleLst>
       <a:lnStyleLst>
@@ -1517,7 +2074,7 @@
           <a:path path="circle">
             <a:fillToRect l="50000" t="-80000" r="50000" b="180000"/>
           </a:path>
-          <a:tileRect l="0" t="0" r="0" b="0"/>
+          <a:tileRect/>
         </a:gradFill>
         <a:gradFill>
           <a:gsLst>
@@ -1535,11 +2092,13 @@
           <a:path path="circle">
             <a:fillToRect l="50000" t="50000" r="50000" b="50000"/>
           </a:path>
-          <a:tileRect l="0" t="0" r="0" b="0"/>
+          <a:tileRect/>
         </a:gradFill>
       </a:bgFillStyleLst>
     </a:fmtScheme>
   </a:themeElements>
+  <a:objectDefaults/>
+  <a:extraClrSchemeLst/>
 </a:theme>
 </file>
 
@@ -1813,15 +2372,6 @@
 </file>
 
 <file path=customXml/item2.xml><?xml version="1.0" encoding="utf-8"?>
-<?mso-contentType ?>
-<FormTemplates xmlns="http://schemas.microsoft.com/sharepoint/v3/contenttype/forms">
-  <Display>DocumentLibraryForm</Display>
-  <Edit>DocumentLibraryForm</Edit>
-  <New>DocumentLibraryForm</New>
-</FormTemplates>
-</file>
-
-<file path=customXml/item3.xml><?xml version="1.0" encoding="utf-8"?>
 <p:properties xmlns:p="http://schemas.microsoft.com/office/2006/metadata/properties" xmlns:xsi="http://www.w3.org/2001/XMLSchema-instance" xmlns:pc="http://schemas.microsoft.com/office/infopath/2007/PartnerControls">
   <documentManagement>
     <TaxCatchAll xmlns="22c27fc5-bc09-4432-a19a-927c68ef2804" xsi:nil="true"/>
@@ -1833,19 +2383,35 @@
 </p:properties>
 </file>
 
-<file path=customXml/itemProps1.xml><?xml version="1.0" encoding="utf-8"?>
-<ds:datastoreItem xmlns:ds="http://schemas.openxmlformats.org/officeDocument/2006/customXml" ds:itemID="{D62BBCC3-B8CA-43B9-8D31-CD5A7987761B}"/>
+<file path=customXml/item3.xml><?xml version="1.0" encoding="utf-8"?>
+<?mso-contentType ?>
+<FormTemplates xmlns="http://schemas.microsoft.com/sharepoint/v3/contenttype/forms">
+  <Display>DocumentLibraryForm</Display>
+  <Edit>DocumentLibraryForm</Edit>
+  <New>DocumentLibraryForm</New>
+</FormTemplates>
 </file>
 
-<file path=customXml/itemProps2.xml><?xml version="1.0" encoding="utf-8"?>
-<ds:datastoreItem xmlns:ds="http://schemas.openxmlformats.org/officeDocument/2006/customXml" ds:itemID="{3A4F23E5-3030-4AAA-88E5-5C4DB780E68A}">
+<file path=customXml/itemProps1.xml><?xml version="1.0" encoding="utf-8"?>
+<ds:datastoreItem xmlns:ds="http://schemas.openxmlformats.org/officeDocument/2006/customXml" ds:itemID="{D62BBCC3-B8CA-43B9-8D31-CD5A7987761B}">
   <ds:schemaRefs>
-    <ds:schemaRef ds:uri="http://schemas.microsoft.com/sharepoint/v3/contenttype/forms"/>
+    <ds:schemaRef ds:uri="http://schemas.microsoft.com/office/2006/metadata/contentType"/>
+    <ds:schemaRef ds:uri="http://schemas.microsoft.com/office/2006/metadata/properties/metaAttributes"/>
+    <ds:schemaRef ds:uri="http://www.w3.org/2001/XMLSchema"/>
+    <ds:schemaRef ds:uri="http://schemas.microsoft.com/office/2006/metadata/properties"/>
+    <ds:schemaRef ds:uri="de04c3d9-31cc-4b25-a823-0157c2f48287"/>
+    <ds:schemaRef ds:uri="22c27fc5-bc09-4432-a19a-927c68ef2804"/>
+    <ds:schemaRef ds:uri="http://schemas.microsoft.com/office/2006/documentManagement/types"/>
+    <ds:schemaRef ds:uri="http://schemas.microsoft.com/office/infopath/2007/PartnerControls"/>
+    <ds:schemaRef ds:uri="http://schemas.openxmlformats.org/package/2006/metadata/core-properties"/>
+    <ds:schemaRef ds:uri="http://purl.org/dc/elements/1.1/"/>
+    <ds:schemaRef ds:uri="http://purl.org/dc/terms/"/>
+    <ds:schemaRef ds:uri="http://schemas.microsoft.com/internal/obd"/>
   </ds:schemaRefs>
 </ds:datastoreItem>
 </file>
 
-<file path=customXml/itemProps3.xml><?xml version="1.0" encoding="utf-8"?>
+<file path=customXml/itemProps2.xml><?xml version="1.0" encoding="utf-8"?>
 <ds:datastoreItem xmlns:ds="http://schemas.openxmlformats.org/officeDocument/2006/customXml" ds:itemID="{8BFF8EB0-CD78-4516-A062-8C11160B09A7}">
   <ds:schemaRefs>
     <ds:schemaRef ds:uri="http://schemas.microsoft.com/office/2006/metadata/properties"/>
@@ -1854,4 +2420,12 @@
     <ds:schemaRef ds:uri="de04c3d9-31cc-4b25-a823-0157c2f48287"/>
   </ds:schemaRefs>
 </ds:datastoreItem>
+</file>
+
+<file path=customXml/itemProps3.xml><?xml version="1.0" encoding="utf-8"?>
+<ds:datastoreItem xmlns:ds="http://schemas.openxmlformats.org/officeDocument/2006/customXml" ds:itemID="{3A4F23E5-3030-4AAA-88E5-5C4DB780E68A}">
+  <ds:schemaRefs>
+    <ds:schemaRef ds:uri="http://schemas.microsoft.com/sharepoint/v3/contenttype/forms"/>
+  </ds:schemaRefs>
+</ds:datastoreItem>
 </file>
</xml_diff>